<commit_message>
Fixed a date on my resume
</commit_message>
<xml_diff>
--- a/Downloads/Park_CV.docx
+++ b/Downloads/Park_CV.docx
@@ -37,21 +37,17 @@
     <w:sdt>
       <w:sdtPr>
         <w:rPr>
-          <w:rFonts w:ascii="Calibri" w:hAnsi="Calibri" w:cs="Calibri"/>
+          <w:rFonts w:ascii="Calibri" w:eastAsiaTheme="minorEastAsia" w:hAnsi="Calibri" w:cs="Calibri"/>
+          <w:bCs w:val="0"/>
+          <w:color w:val="auto"/>
+          <w:sz w:val="20"/>
         </w:rPr>
         <w:id w:val="9459749"/>
         <w:placeholder>
           <w:docPart w:val="C92B2CF409DE2747850BC7A2EA302794"/>
         </w:placeholder>
       </w:sdtPr>
-      <w:sdtEndPr>
-        <w:rPr>
-          <w:rFonts w:eastAsiaTheme="minorEastAsia"/>
-          <w:bCs w:val="0"/>
-          <w:color w:val="auto"/>
-          <w:sz w:val="20"/>
-        </w:rPr>
-      </w:sdtEndPr>
+      <w:sdtEndPr/>
       <w:sdtContent>
         <w:p>
           <w:pPr>
@@ -76,6 +72,7 @@
                 <w:docPart w:val="A524A9A209D2BD429F8B077092842D3E"/>
               </w:placeholder>
             </w:sdtPr>
+            <w:sdtEndPr/>
             <w:sdtContent>
               <w:r>
                 <w:rPr>
@@ -684,23 +681,7 @@
               <w:b/>
               <w:szCs w:val="20"/>
             </w:rPr>
-            <w:t>Program</w:t>
-          </w:r>
-          <w:r>
-            <w:rPr>
-              <w:rFonts w:ascii="Calibri" w:hAnsi="Calibri" w:cs="Calibri"/>
-              <w:b/>
-              <w:szCs w:val="20"/>
-            </w:rPr>
-            <w:t xml:space="preserve"> Assistant, </w:t>
-          </w:r>
-          <w:r>
-            <w:rPr>
-              <w:rFonts w:ascii="Calibri" w:hAnsi="Calibri" w:cs="Calibri"/>
-              <w:b/>
-              <w:szCs w:val="20"/>
-            </w:rPr>
-            <w:t>U. of Virginia International Studies Office</w:t>
+            <w:t>Program Assistant, U. of Virginia International Studies Office</w:t>
           </w:r>
           <w:r>
             <w:rPr>
@@ -717,25 +698,7 @@
               <w:sz w:val="20"/>
               <w:szCs w:val="20"/>
             </w:rPr>
-            <w:t>Jan - May</w:t>
-          </w:r>
-          <w:r>
-            <w:rPr>
-              <w:rFonts w:ascii="Calibri" w:hAnsi="Calibri" w:cs="Calibri"/>
-              <w:b/>
-              <w:sz w:val="20"/>
-              <w:szCs w:val="20"/>
-            </w:rPr>
-            <w:t xml:space="preserve"> </w:t>
-          </w:r>
-          <w:r>
-            <w:rPr>
-              <w:rFonts w:ascii="Calibri" w:hAnsi="Calibri" w:cs="Calibri"/>
-              <w:b/>
-              <w:sz w:val="20"/>
-              <w:szCs w:val="20"/>
-            </w:rPr>
-            <w:t>2015</w:t>
+            <w:t>Jan - May 2015</w:t>
           </w:r>
         </w:p>
         <w:p>
@@ -794,23 +757,7 @@
               <w:b/>
               <w:szCs w:val="20"/>
             </w:rPr>
-            <w:t>Intern</w:t>
-          </w:r>
-          <w:r>
-            <w:rPr>
-              <w:rFonts w:ascii="Calibri" w:hAnsi="Calibri" w:cs="Calibri"/>
-              <w:b/>
-              <w:szCs w:val="20"/>
-            </w:rPr>
-            <w:t xml:space="preserve">, U. of Virginia International Studies Office         </w:t>
-          </w:r>
-          <w:r>
-            <w:rPr>
-              <w:rFonts w:ascii="Calibri" w:hAnsi="Calibri" w:cs="Calibri"/>
-              <w:b/>
-              <w:szCs w:val="20"/>
-            </w:rPr>
-            <w:t xml:space="preserve">         </w:t>
+            <w:t xml:space="preserve">Intern, U. of Virginia International Studies Office                  </w:t>
           </w:r>
           <w:r>
             <w:rPr>
@@ -1022,7 +969,7 @@
           <w:sz w:val="20"/>
           <w:szCs w:val="20"/>
         </w:rPr>
-        <w:t>Master</w:t>
+        <w:t xml:space="preserve">Master of Science in Economics                                                             </w:t>
       </w:r>
       <w:r>
         <w:rPr>
@@ -1032,7 +979,7 @@
           <w:sz w:val="20"/>
           <w:szCs w:val="20"/>
         </w:rPr>
-        <w:t xml:space="preserve"> of </w:t>
+        <w:t>Au</w:t>
       </w:r>
       <w:r>
         <w:rPr>
@@ -1042,7 +989,7 @@
           <w:sz w:val="20"/>
           <w:szCs w:val="20"/>
         </w:rPr>
-        <w:t>Science</w:t>
+        <w:t>g</w:t>
       </w:r>
       <w:r>
         <w:rPr>
@@ -1052,7 +999,7 @@
           <w:sz w:val="20"/>
           <w:szCs w:val="20"/>
         </w:rPr>
-        <w:t xml:space="preserve"> in Economics                                                           </w:t>
+        <w:t xml:space="preserve"> 201</w:t>
       </w:r>
       <w:r>
         <w:rPr>
@@ -1062,7 +1009,7 @@
           <w:sz w:val="20"/>
           <w:szCs w:val="20"/>
         </w:rPr>
-        <w:t xml:space="preserve">  </w:t>
+        <w:t>8</w:t>
       </w:r>
       <w:r>
         <w:rPr>
@@ -1072,7 +1019,7 @@
           <w:sz w:val="20"/>
           <w:szCs w:val="20"/>
         </w:rPr>
-        <w:t>Au</w:t>
+        <w:t xml:space="preserve"> – </w:t>
       </w:r>
       <w:r>
         <w:rPr>
@@ -1082,7 +1029,7 @@
           <w:sz w:val="20"/>
           <w:szCs w:val="20"/>
         </w:rPr>
-        <w:t>g</w:t>
+        <w:t>Dec</w:t>
       </w:r>
       <w:r>
         <w:rPr>
@@ -1092,7 +1039,7 @@
           <w:sz w:val="20"/>
           <w:szCs w:val="20"/>
         </w:rPr>
-        <w:t xml:space="preserve"> 201</w:t>
+        <w:t xml:space="preserve"> </w:t>
       </w:r>
       <w:r>
         <w:rPr>
@@ -1102,46 +1049,6 @@
           <w:sz w:val="20"/>
           <w:szCs w:val="20"/>
         </w:rPr>
-        <w:t>8</w:t>
-      </w:r>
-      <w:r>
-        <w:rPr>
-          <w:rFonts w:ascii="Calibri" w:hAnsi="Calibri" w:cs="Calibri"/>
-          <w:b/>
-          <w:bCs w:val="0"/>
-          <w:sz w:val="20"/>
-          <w:szCs w:val="20"/>
-        </w:rPr>
-        <w:t xml:space="preserve"> – </w:t>
-      </w:r>
-      <w:r>
-        <w:rPr>
-          <w:rFonts w:ascii="Calibri" w:hAnsi="Calibri" w:cs="Calibri"/>
-          <w:b/>
-          <w:bCs w:val="0"/>
-          <w:sz w:val="20"/>
-          <w:szCs w:val="20"/>
-        </w:rPr>
-        <w:t>Dec</w:t>
-      </w:r>
-      <w:r>
-        <w:rPr>
-          <w:rFonts w:ascii="Calibri" w:hAnsi="Calibri" w:cs="Calibri"/>
-          <w:b/>
-          <w:bCs w:val="0"/>
-          <w:sz w:val="20"/>
-          <w:szCs w:val="20"/>
-        </w:rPr>
-        <w:t xml:space="preserve"> </w:t>
-      </w:r>
-      <w:r>
-        <w:rPr>
-          <w:rFonts w:ascii="Calibri" w:hAnsi="Calibri" w:cs="Calibri"/>
-          <w:b/>
-          <w:bCs w:val="0"/>
-          <w:sz w:val="20"/>
-          <w:szCs w:val="20"/>
-        </w:rPr>
         <w:t>2019</w:t>
       </w:r>
     </w:p>
@@ -1156,13 +1063,7 @@
         <w:rPr>
           <w:rFonts w:ascii="Calibri" w:hAnsi="Calibri" w:cs="Calibri"/>
         </w:rPr>
-        <w:t xml:space="preserve">University of </w:t>
-      </w:r>
-      <w:r>
-        <w:rPr>
-          <w:rFonts w:ascii="Calibri" w:hAnsi="Calibri" w:cs="Calibri"/>
-        </w:rPr>
-        <w:t>North Carolina at Chapel Hill</w:t>
+        <w:t>University of North Carolina at Chapel Hill</w:t>
       </w:r>
     </w:p>
     <w:p>
@@ -1188,7 +1089,7 @@
           <w:sz w:val="20"/>
           <w:szCs w:val="20"/>
         </w:rPr>
-        <w:t>Data Analytics Bootcamp</w:t>
+        <w:t xml:space="preserve">Data Analytics Bootcamp                                                                         </w:t>
       </w:r>
       <w:r>
         <w:rPr>
@@ -1198,7 +1099,7 @@
           <w:sz w:val="20"/>
           <w:szCs w:val="20"/>
         </w:rPr>
-        <w:t xml:space="preserve">                                                               </w:t>
+        <w:t>Feb</w:t>
       </w:r>
       <w:r>
         <w:rPr>
@@ -1208,7 +1109,7 @@
           <w:sz w:val="20"/>
           <w:szCs w:val="20"/>
         </w:rPr>
-        <w:t xml:space="preserve">          </w:t>
+        <w:t xml:space="preserve"> </w:t>
       </w:r>
       <w:r>
         <w:rPr>
@@ -1218,7 +1119,7 @@
           <w:sz w:val="20"/>
           <w:szCs w:val="20"/>
         </w:rPr>
-        <w:t>Au</w:t>
+        <w:t>2018</w:t>
       </w:r>
       <w:r>
         <w:rPr>
@@ -1228,7 +1129,7 @@
           <w:sz w:val="20"/>
           <w:szCs w:val="20"/>
         </w:rPr>
-        <w:t>g</w:t>
+        <w:t xml:space="preserve"> – </w:t>
       </w:r>
       <w:r>
         <w:rPr>
@@ -1238,7 +1139,7 @@
           <w:sz w:val="20"/>
           <w:szCs w:val="20"/>
         </w:rPr>
-        <w:t xml:space="preserve"> </w:t>
+        <w:t>Aug</w:t>
       </w:r>
       <w:r>
         <w:rPr>
@@ -1248,7 +1149,7 @@
           <w:sz w:val="20"/>
           <w:szCs w:val="20"/>
         </w:rPr>
-        <w:t>2018</w:t>
+        <w:t xml:space="preserve"> </w:t>
       </w:r>
       <w:r>
         <w:rPr>
@@ -1258,37 +1159,7 @@
           <w:sz w:val="20"/>
           <w:szCs w:val="20"/>
         </w:rPr>
-        <w:t xml:space="preserve"> – </w:t>
-      </w:r>
-      <w:r>
-        <w:rPr>
-          <w:rFonts w:ascii="Calibri" w:hAnsi="Calibri" w:cs="Calibri"/>
-          <w:b/>
-          <w:bCs w:val="0"/>
-          <w:sz w:val="20"/>
-          <w:szCs w:val="20"/>
-        </w:rPr>
-        <w:t>Dec</w:t>
-      </w:r>
-      <w:r>
-        <w:rPr>
-          <w:rFonts w:ascii="Calibri" w:hAnsi="Calibri" w:cs="Calibri"/>
-          <w:b/>
-          <w:bCs w:val="0"/>
-          <w:sz w:val="20"/>
-          <w:szCs w:val="20"/>
-        </w:rPr>
-        <w:t xml:space="preserve"> </w:t>
-      </w:r>
-      <w:r>
-        <w:rPr>
-          <w:rFonts w:ascii="Calibri" w:hAnsi="Calibri" w:cs="Calibri"/>
-          <w:b/>
-          <w:bCs w:val="0"/>
-          <w:sz w:val="20"/>
-          <w:szCs w:val="20"/>
-        </w:rPr>
-        <w:t>2019</w:t>
+        <w:t>2018</w:t>
       </w:r>
     </w:p>
     <w:p>
@@ -1332,27 +1203,7 @@
           <w:sz w:val="20"/>
           <w:szCs w:val="20"/>
         </w:rPr>
-        <w:t xml:space="preserve">Bachelor of Arts in Economics                    </w:t>
-      </w:r>
-      <w:r>
-        <w:rPr>
-          <w:rFonts w:ascii="Calibri" w:hAnsi="Calibri" w:cs="Calibri"/>
-          <w:b/>
-          <w:bCs w:val="0"/>
-          <w:sz w:val="20"/>
-          <w:szCs w:val="20"/>
-        </w:rPr>
-        <w:t xml:space="preserve">                                    </w:t>
-      </w:r>
-      <w:r>
-        <w:rPr>
-          <w:rFonts w:ascii="Calibri" w:hAnsi="Calibri" w:cs="Calibri"/>
-          <w:b/>
-          <w:bCs w:val="0"/>
-          <w:sz w:val="20"/>
-          <w:szCs w:val="20"/>
-        </w:rPr>
-        <w:t xml:space="preserve">       </w:t>
+        <w:t xml:space="preserve">Bachelor of Arts in Economics                                                               </w:t>
       </w:r>
       <w:r>
         <w:rPr>
@@ -1500,15 +1351,7 @@
           <w:b/>
           <w:i/>
         </w:rPr>
-        <w:t>Language</w:t>
-      </w:r>
-      <w:r>
-        <w:rPr>
-          <w:rFonts w:ascii="Calibri" w:hAnsi="Calibri" w:cs="Calibri"/>
-          <w:b/>
-          <w:i/>
-        </w:rPr>
-        <w:t>s</w:t>
+        <w:t>Languages</w:t>
       </w:r>
       <w:r>
         <w:rPr>
@@ -1676,15 +1519,7 @@
           <w:b/>
           <w:i/>
         </w:rPr>
-        <w:t>Undergraduate</w:t>
-      </w:r>
-      <w:r>
-        <w:rPr>
-          <w:rFonts w:ascii="Calibri" w:hAnsi="Calibri" w:cs="Calibri"/>
-          <w:b/>
-          <w:i/>
-        </w:rPr>
-        <w:t>:</w:t>
+        <w:t>Undergraduate:</w:t>
       </w:r>
     </w:p>
     <w:p>
@@ -2216,7 +2051,7 @@
             <w:pStyle w:val="Title"/>
             <w:jc w:val="center"/>
             <w:rPr>
-              <w:rFonts w:ascii="Apple Chancery" w:hAnsi="Apple Chancery" w:cs="Apple Chancery" w:hint="cs"/>
+              <w:rFonts w:ascii="Apple Chancery" w:hAnsi="Apple Chancery" w:cs="Apple Chancery"/>
               <w:b/>
               <w:bCs/>
             </w:rPr>
@@ -4310,6 +4145,7 @@
     <w:lsdException w:name="HTML Sample" w:semiHidden="1" w:unhideWhenUsed="1"/>
     <w:lsdException w:name="HTML Typewriter" w:semiHidden="1" w:unhideWhenUsed="1"/>
     <w:lsdException w:name="HTML Variable" w:semiHidden="1" w:unhideWhenUsed="1"/>
+    <w:lsdException w:name="Normal Table" w:semiHidden="1" w:unhideWhenUsed="1"/>
     <w:lsdException w:name="annotation subject" w:semiHidden="1" w:unhideWhenUsed="1"/>
     <w:lsdException w:name="No List" w:semiHidden="1" w:unhideWhenUsed="1"/>
     <w:lsdException w:name="Outline List 1" w:semiHidden="1" w:unhideWhenUsed="1"/>
@@ -4352,8 +4188,11 @@
     <w:lsdException w:name="Table Contemporary" w:semiHidden="1" w:unhideWhenUsed="1"/>
     <w:lsdException w:name="Table Elegant" w:semiHidden="1" w:unhideWhenUsed="1"/>
     <w:lsdException w:name="Table Professional" w:semiHidden="1" w:unhideWhenUsed="1"/>
+    <w:lsdException w:name="Table Subtle 1" w:semiHidden="1" w:unhideWhenUsed="1"/>
     <w:lsdException w:name="Table Subtle 2" w:semiHidden="1" w:unhideWhenUsed="1"/>
     <w:lsdException w:name="Table Web 1" w:semiHidden="1" w:unhideWhenUsed="1"/>
+    <w:lsdException w:name="Table Web 2" w:semiHidden="1" w:unhideWhenUsed="1"/>
+    <w:lsdException w:name="Table Web 3" w:semiHidden="1" w:unhideWhenUsed="1"/>
     <w:lsdException w:name="Balloon Text" w:semiHidden="1" w:unhideWhenUsed="1"/>
     <w:lsdException w:name="Table Grid" w:uiPriority="59"/>
     <w:lsdException w:name="Table Theme" w:semiHidden="1" w:unhideWhenUsed="1"/>
@@ -4778,6 +4617,7 @@
   <w:style w:type="character" w:default="1" w:styleId="DefaultParagraphFont">
     <w:name w:val="Default Paragraph Font"/>
     <w:uiPriority w:val="1"/>
+    <w:semiHidden/>
     <w:unhideWhenUsed/>
   </w:style>
   <w:style w:type="table" w:default="1" w:styleId="TableNormal">
@@ -6879,9 +6719,11 @@
   </w:compat>
   <w:rsids>
     <w:rsidRoot w:val="00314E15"/>
+    <w:rsid w:val="00122D0A"/>
     <w:rsid w:val="002009E0"/>
     <w:rsid w:val="00314E15"/>
     <w:rsid w:val="006D6450"/>
+    <w:rsid w:val="008D7A08"/>
     <w:rsid w:val="008E0B79"/>
     <w:rsid w:val="009035E3"/>
     <w:rsid w:val="00A7266F"/>
@@ -7032,6 +6874,7 @@
     <w:lsdException w:name="HTML Sample" w:semiHidden="1" w:unhideWhenUsed="1"/>
     <w:lsdException w:name="HTML Typewriter" w:semiHidden="1" w:unhideWhenUsed="1"/>
     <w:lsdException w:name="HTML Variable" w:semiHidden="1" w:unhideWhenUsed="1"/>
+    <w:lsdException w:name="Normal Table" w:semiHidden="1" w:unhideWhenUsed="1"/>
     <w:lsdException w:name="annotation subject" w:semiHidden="1" w:unhideWhenUsed="1"/>
     <w:lsdException w:name="No List" w:semiHidden="1" w:unhideWhenUsed="1"/>
     <w:lsdException w:name="Outline List 1" w:semiHidden="1" w:unhideWhenUsed="1"/>
@@ -7074,8 +6917,11 @@
     <w:lsdException w:name="Table Contemporary" w:semiHidden="1" w:unhideWhenUsed="1"/>
     <w:lsdException w:name="Table Elegant" w:semiHidden="1" w:unhideWhenUsed="1"/>
     <w:lsdException w:name="Table Professional" w:semiHidden="1" w:unhideWhenUsed="1"/>
+    <w:lsdException w:name="Table Subtle 1" w:semiHidden="1" w:unhideWhenUsed="1"/>
     <w:lsdException w:name="Table Subtle 2" w:semiHidden="1" w:unhideWhenUsed="1"/>
     <w:lsdException w:name="Table Web 1" w:semiHidden="1" w:unhideWhenUsed="1"/>
+    <w:lsdException w:name="Table Web 2" w:semiHidden="1" w:unhideWhenUsed="1"/>
+    <w:lsdException w:name="Table Web 3" w:semiHidden="1" w:unhideWhenUsed="1"/>
     <w:lsdException w:name="Balloon Text" w:semiHidden="1" w:unhideWhenUsed="1"/>
     <w:lsdException w:name="Table Grid" w:uiPriority="59"/>
     <w:lsdException w:name="Table Theme" w:semiHidden="1" w:unhideWhenUsed="1"/>

</xml_diff>

<commit_message>
Remove .docx from github
</commit_message>
<xml_diff>
--- a/Downloads/Park_CV.docx
+++ b/Downloads/Park_CV.docx
@@ -1445,7 +1445,19 @@
         <w:rPr>
           <w:rFonts w:ascii="Calibri" w:hAnsi="Calibri" w:cs="Calibri"/>
         </w:rPr>
-        <w:t>Micro I and II (Game Theory)</w:t>
+        <w:t>Micro</w:t>
+      </w:r>
+      <w:r>
+        <w:rPr>
+          <w:rFonts w:ascii="Calibri" w:hAnsi="Calibri" w:cs="Calibri"/>
+        </w:rPr>
+        <w:t>economics</w:t>
+      </w:r>
+      <w:r>
+        <w:rPr>
+          <w:rFonts w:ascii="Calibri" w:hAnsi="Calibri" w:cs="Calibri"/>
+        </w:rPr>
+        <w:t xml:space="preserve"> I and II (Game Theory)</w:t>
       </w:r>
     </w:p>
     <w:p>
@@ -1458,7 +1470,19 @@
         <w:rPr>
           <w:rFonts w:ascii="Calibri" w:hAnsi="Calibri" w:cs="Calibri"/>
         </w:rPr>
-        <w:t>Macro I and II</w:t>
+        <w:t>Macro</w:t>
+      </w:r>
+      <w:r>
+        <w:rPr>
+          <w:rFonts w:ascii="Calibri" w:hAnsi="Calibri" w:cs="Calibri"/>
+        </w:rPr>
+        <w:t>economics</w:t>
+      </w:r>
+      <w:r>
+        <w:rPr>
+          <w:rFonts w:ascii="Calibri" w:hAnsi="Calibri" w:cs="Calibri"/>
+        </w:rPr>
+        <w:t xml:space="preserve"> I and II</w:t>
       </w:r>
     </w:p>
     <w:p>
@@ -6726,6 +6750,7 @@
     <w:rsid w:val="008D7A08"/>
     <w:rsid w:val="008E0B79"/>
     <w:rsid w:val="009035E3"/>
+    <w:rsid w:val="00A12400"/>
     <w:rsid w:val="00A7266F"/>
     <w:rsid w:val="00C77660"/>
     <w:rsid w:val="00D415BC"/>

</xml_diff>